<commit_message>
updateed design doc and application.yml
</commit_message>
<xml_diff>
--- a/简单博客设计文档.docx
+++ b/简单博客设计文档.docx
@@ -596,6 +596,508 @@
         </w:rPr>
         <w:t>其他用户的评论</w:t>
       </w:r>
+    </w:p>
+    <w:p>
+      <w:pPr>
+        <w:pStyle w:val="ListParagraph"/>
+        <w:numPr>
+          <w:ilvl w:val="0"/>
+          <w:numId w:val="1"/>
+        </w:numPr>
+        <w:rPr>
+          <w:lang w:eastAsia="zh-CN"/>
+        </w:rPr>
+      </w:pPr>
+      <w:r>
+        <w:rPr>
+          <w:lang w:eastAsia="zh-CN"/>
+        </w:rPr>
+        <w:t>数据库</w:t>
+      </w:r>
+    </w:p>
+    <w:p>
+      <w:pPr>
+        <w:pStyle w:val="ListParagraph"/>
+        <w:numPr>
+          <w:ilvl w:val="1"/>
+          <w:numId w:val="1"/>
+        </w:numPr>
+        <w:rPr>
+          <w:rFonts w:hint="eastAsia"/>
+          <w:lang w:eastAsia="zh-CN"/>
+        </w:rPr>
+      </w:pPr>
+      <w:r>
+        <w:rPr>
+          <w:lang w:eastAsia="zh-CN"/>
+        </w:rPr>
+        <w:t>表</w:t>
+      </w:r>
+      <w:r>
+        <w:rPr>
+          <w:lang w:eastAsia="zh-CN"/>
+        </w:rPr>
+        <w:t>1: users</w:t>
+      </w:r>
+    </w:p>
+    <w:tbl>
+      <w:tblPr>
+        <w:tblStyle w:val="TableGrid"/>
+        <w:tblW w:w="9802" w:type="dxa"/>
+        <w:tblInd w:w="724" w:type="dxa"/>
+        <w:tblLook w:val="04A0" w:firstRow="1" w:lastRow="0" w:firstColumn="1" w:lastColumn="0" w:noHBand="0" w:noVBand="1"/>
+      </w:tblPr>
+      <w:tblGrid>
+        <w:gridCol w:w="1433"/>
+        <w:gridCol w:w="1568"/>
+        <w:gridCol w:w="1794"/>
+        <w:gridCol w:w="1731"/>
+        <w:gridCol w:w="1638"/>
+        <w:gridCol w:w="1638"/>
+      </w:tblGrid>
+      <w:tr>
+        <w:trPr>
+          <w:trHeight w:val="1150"/>
+        </w:trPr>
+        <w:tc>
+          <w:tcPr>
+            <w:tcW w:w="1433" w:type="dxa"/>
+          </w:tcPr>
+          <w:p>
+            <w:pPr>
+              <w:pStyle w:val="ListParagraph"/>
+              <w:ind w:left="0"/>
+              <w:rPr>
+                <w:lang w:eastAsia="zh-CN"/>
+              </w:rPr>
+            </w:pPr>
+            <w:r>
+              <w:rPr>
+                <w:lang w:eastAsia="zh-CN"/>
+              </w:rPr>
+              <w:t>user_id</w:t>
+            </w:r>
+          </w:p>
+          <w:p>
+            <w:pPr>
+              <w:pStyle w:val="ListParagraph"/>
+              <w:ind w:left="0"/>
+              <w:rPr>
+                <w:lang w:eastAsia="zh-CN"/>
+              </w:rPr>
+            </w:pPr>
+            <w:r>
+              <w:rPr>
+                <w:lang w:eastAsia="zh-CN"/>
+              </w:rPr>
+              <w:t>(Int)</w:t>
+            </w:r>
+          </w:p>
+        </w:tc>
+        <w:tc>
+          <w:tcPr>
+            <w:tcW w:w="1568" w:type="dxa"/>
+          </w:tcPr>
+          <w:p>
+            <w:pPr>
+              <w:pStyle w:val="ListParagraph"/>
+              <w:ind w:left="0"/>
+              <w:rPr>
+                <w:lang w:eastAsia="zh-CN"/>
+              </w:rPr>
+            </w:pPr>
+            <w:r>
+              <w:rPr>
+                <w:lang w:eastAsia="zh-CN"/>
+              </w:rPr>
+              <w:t>username</w:t>
+            </w:r>
+          </w:p>
+          <w:p>
+            <w:pPr>
+              <w:pStyle w:val="ListParagraph"/>
+              <w:ind w:left="0"/>
+              <w:rPr>
+                <w:lang w:eastAsia="zh-CN"/>
+              </w:rPr>
+            </w:pPr>
+            <w:r>
+              <w:rPr>
+                <w:lang w:eastAsia="zh-CN"/>
+              </w:rPr>
+              <w:t>(String)</w:t>
+            </w:r>
+          </w:p>
+        </w:tc>
+        <w:tc>
+          <w:tcPr>
+            <w:tcW w:w="1794" w:type="dxa"/>
+          </w:tcPr>
+          <w:p>
+            <w:pPr>
+              <w:pStyle w:val="ListParagraph"/>
+              <w:ind w:left="0"/>
+              <w:rPr>
+                <w:lang w:eastAsia="zh-CN"/>
+              </w:rPr>
+            </w:pPr>
+            <w:r>
+              <w:rPr>
+                <w:lang w:eastAsia="zh-CN"/>
+              </w:rPr>
+              <w:t>password_hash</w:t>
+            </w:r>
+          </w:p>
+          <w:p>
+            <w:pPr>
+              <w:pStyle w:val="ListParagraph"/>
+              <w:ind w:left="0"/>
+              <w:rPr>
+                <w:lang w:eastAsia="zh-CN"/>
+              </w:rPr>
+            </w:pPr>
+            <w:r>
+              <w:rPr>
+                <w:lang w:eastAsia="zh-CN"/>
+              </w:rPr>
+              <w:t>(String)</w:t>
+            </w:r>
+          </w:p>
+        </w:tc>
+        <w:tc>
+          <w:tcPr>
+            <w:tcW w:w="1731" w:type="dxa"/>
+          </w:tcPr>
+          <w:p>
+            <w:pPr>
+              <w:pStyle w:val="ListParagraph"/>
+              <w:ind w:left="0"/>
+              <w:rPr>
+                <w:lang w:eastAsia="zh-CN"/>
+              </w:rPr>
+            </w:pPr>
+            <w:r>
+              <w:rPr>
+                <w:lang w:eastAsia="zh-CN"/>
+              </w:rPr>
+              <w:t>password_salt</w:t>
+            </w:r>
+          </w:p>
+          <w:p>
+            <w:pPr>
+              <w:pStyle w:val="ListParagraph"/>
+              <w:ind w:left="0"/>
+              <w:rPr>
+                <w:lang w:eastAsia="zh-CN"/>
+              </w:rPr>
+            </w:pPr>
+            <w:r>
+              <w:rPr>
+                <w:lang w:eastAsia="zh-CN"/>
+              </w:rPr>
+              <w:t>(String)</w:t>
+            </w:r>
+          </w:p>
+        </w:tc>
+        <w:tc>
+          <w:tcPr>
+            <w:tcW w:w="1638" w:type="dxa"/>
+          </w:tcPr>
+          <w:p>
+            <w:pPr>
+              <w:pStyle w:val="ListParagraph"/>
+              <w:ind w:left="0"/>
+              <w:rPr>
+                <w:lang w:eastAsia="zh-CN"/>
+              </w:rPr>
+            </w:pPr>
+            <w:r>
+              <w:rPr>
+                <w:lang w:eastAsia="zh-CN"/>
+              </w:rPr>
+              <w:t>email_addr</w:t>
+            </w:r>
+          </w:p>
+          <w:p>
+            <w:pPr>
+              <w:pStyle w:val="ListParagraph"/>
+              <w:ind w:left="0"/>
+              <w:rPr>
+                <w:lang w:eastAsia="zh-CN"/>
+              </w:rPr>
+            </w:pPr>
+            <w:r>
+              <w:rPr>
+                <w:lang w:eastAsia="zh-CN"/>
+              </w:rPr>
+              <w:t>(String)</w:t>
+            </w:r>
+          </w:p>
+        </w:tc>
+        <w:tc>
+          <w:tcPr>
+            <w:tcW w:w="1638" w:type="dxa"/>
+          </w:tcPr>
+          <w:p>
+            <w:pPr>
+              <w:pStyle w:val="ListParagraph"/>
+              <w:ind w:left="0"/>
+              <w:rPr>
+                <w:lang w:eastAsia="zh-CN"/>
+              </w:rPr>
+            </w:pPr>
+            <w:r>
+              <w:rPr>
+                <w:lang w:eastAsia="zh-CN"/>
+              </w:rPr>
+              <w:t>date_created</w:t>
+            </w:r>
+            <w:r>
+              <w:rPr>
+                <w:lang w:eastAsia="zh-CN"/>
+              </w:rPr>
+              <w:br/>
+              <w:t>(Date)</w:t>
+            </w:r>
+          </w:p>
+        </w:tc>
+      </w:tr>
+    </w:tbl>
+    <w:p>
+      <w:pPr>
+        <w:pStyle w:val="ListParagraph"/>
+        <w:numPr>
+          <w:ilvl w:val="1"/>
+          <w:numId w:val="1"/>
+        </w:numPr>
+        <w:rPr>
+          <w:lang w:eastAsia="zh-CN"/>
+        </w:rPr>
+      </w:pPr>
+      <w:r>
+        <w:rPr>
+          <w:lang w:eastAsia="zh-CN"/>
+        </w:rPr>
+        <w:t>表</w:t>
+      </w:r>
+      <w:r>
+        <w:rPr>
+          <w:lang w:eastAsia="zh-CN"/>
+        </w:rPr>
+        <w:t>2: essays</w:t>
+      </w:r>
+    </w:p>
+    <w:tbl>
+      <w:tblPr>
+        <w:tblStyle w:val="TableGrid"/>
+        <w:tblW w:w="8019" w:type="dxa"/>
+        <w:tblInd w:w="904" w:type="dxa"/>
+        <w:tblLook w:val="04A0" w:firstRow="1" w:lastRow="0" w:firstColumn="1" w:lastColumn="0" w:noHBand="0" w:noVBand="1"/>
+      </w:tblPr>
+      <w:tblGrid>
+        <w:gridCol w:w="1568"/>
+        <w:gridCol w:w="1564"/>
+        <w:gridCol w:w="1731"/>
+        <w:gridCol w:w="1585"/>
+        <w:gridCol w:w="1571"/>
+      </w:tblGrid>
+      <w:tr>
+        <w:trPr>
+          <w:trHeight w:val="1118"/>
+        </w:trPr>
+        <w:tc>
+          <w:tcPr>
+            <w:tcW w:w="1568" w:type="dxa"/>
+          </w:tcPr>
+          <w:p>
+            <w:pPr>
+              <w:pStyle w:val="ListParagraph"/>
+              <w:ind w:left="0"/>
+              <w:rPr>
+                <w:lang w:eastAsia="zh-CN"/>
+              </w:rPr>
+            </w:pPr>
+            <w:r>
+              <w:rPr>
+                <w:lang w:eastAsia="zh-CN"/>
+              </w:rPr>
+              <w:t>essay_id</w:t>
+            </w:r>
+          </w:p>
+          <w:p>
+            <w:pPr>
+              <w:pStyle w:val="ListParagraph"/>
+              <w:ind w:left="0"/>
+              <w:rPr>
+                <w:lang w:eastAsia="zh-CN"/>
+              </w:rPr>
+            </w:pPr>
+            <w:r>
+              <w:rPr>
+                <w:lang w:eastAsia="zh-CN"/>
+              </w:rPr>
+              <w:t>(int)</w:t>
+            </w:r>
+          </w:p>
+        </w:tc>
+        <w:tc>
+          <w:tcPr>
+            <w:tcW w:w="1564" w:type="dxa"/>
+          </w:tcPr>
+          <w:p>
+            <w:pPr>
+              <w:pStyle w:val="ListParagraph"/>
+              <w:ind w:left="0"/>
+              <w:rPr>
+                <w:lang w:eastAsia="zh-CN"/>
+              </w:rPr>
+            </w:pPr>
+            <w:r>
+              <w:rPr>
+                <w:lang w:eastAsia="zh-CN"/>
+              </w:rPr>
+              <w:t>author</w:t>
+            </w:r>
+          </w:p>
+          <w:p>
+            <w:pPr>
+              <w:pStyle w:val="ListParagraph"/>
+              <w:ind w:left="0"/>
+              <w:rPr>
+                <w:lang w:eastAsia="zh-CN"/>
+              </w:rPr>
+            </w:pPr>
+            <w:r>
+              <w:rPr>
+                <w:lang w:eastAsia="zh-CN"/>
+              </w:rPr>
+              <w:t>(String)</w:t>
+            </w:r>
+          </w:p>
+        </w:tc>
+        <w:tc>
+          <w:tcPr>
+            <w:tcW w:w="1731" w:type="dxa"/>
+          </w:tcPr>
+          <w:p>
+            <w:pPr>
+              <w:pStyle w:val="ListParagraph"/>
+              <w:ind w:left="0"/>
+              <w:rPr>
+                <w:lang w:eastAsia="zh-CN"/>
+              </w:rPr>
+            </w:pPr>
+            <w:r>
+              <w:rPr>
+                <w:lang w:eastAsia="zh-CN"/>
+              </w:rPr>
+              <w:t>date_published</w:t>
+            </w:r>
+          </w:p>
+          <w:p>
+            <w:pPr>
+              <w:pStyle w:val="ListParagraph"/>
+              <w:ind w:left="0"/>
+              <w:rPr>
+                <w:lang w:eastAsia="zh-CN"/>
+              </w:rPr>
+            </w:pPr>
+            <w:r>
+              <w:rPr>
+                <w:lang w:eastAsia="zh-CN"/>
+              </w:rPr>
+              <w:t>(Date)</w:t>
+            </w:r>
+          </w:p>
+        </w:tc>
+        <w:tc>
+          <w:tcPr>
+            <w:tcW w:w="1585" w:type="dxa"/>
+          </w:tcPr>
+          <w:p>
+            <w:pPr>
+              <w:pStyle w:val="ListParagraph"/>
+              <w:ind w:left="0"/>
+              <w:rPr>
+                <w:lang w:eastAsia="zh-CN"/>
+              </w:rPr>
+            </w:pPr>
+            <w:r>
+              <w:rPr>
+                <w:lang w:eastAsia="zh-CN"/>
+              </w:rPr>
+              <w:t>essay_name</w:t>
+            </w:r>
+          </w:p>
+          <w:p>
+            <w:pPr>
+              <w:pStyle w:val="ListParagraph"/>
+              <w:ind w:left="0"/>
+              <w:rPr>
+                <w:lang w:eastAsia="zh-CN"/>
+              </w:rPr>
+            </w:pPr>
+            <w:r>
+              <w:rPr>
+                <w:lang w:eastAsia="zh-CN"/>
+              </w:rPr>
+              <w:t>(String)</w:t>
+            </w:r>
+          </w:p>
+        </w:tc>
+        <w:tc>
+          <w:tcPr>
+            <w:tcW w:w="1571" w:type="dxa"/>
+          </w:tcPr>
+          <w:p>
+            <w:pPr>
+              <w:pStyle w:val="ListParagraph"/>
+              <w:ind w:left="0"/>
+              <w:rPr>
+                <w:lang w:eastAsia="zh-CN"/>
+              </w:rPr>
+            </w:pPr>
+            <w:r>
+              <w:rPr>
+                <w:lang w:eastAsia="zh-CN"/>
+              </w:rPr>
+              <w:t>page_url</w:t>
+            </w:r>
+          </w:p>
+          <w:p>
+            <w:pPr>
+              <w:pStyle w:val="ListParagraph"/>
+              <w:ind w:left="0"/>
+              <w:rPr>
+                <w:lang w:eastAsia="zh-CN"/>
+              </w:rPr>
+            </w:pPr>
+            <w:r>
+              <w:rPr>
+                <w:lang w:eastAsia="zh-CN"/>
+              </w:rPr>
+              <w:t>(String)</w:t>
+            </w:r>
+          </w:p>
+        </w:tc>
+      </w:tr>
+    </w:tbl>
+    <w:p>
+      <w:pPr>
+        <w:rPr>
+          <w:lang w:eastAsia="zh-CN"/>
+        </w:rPr>
+      </w:pPr>
+    </w:p>
+    <w:p>
+      <w:pPr>
+        <w:ind w:left="720"/>
+        <w:rPr>
+          <w:lang w:eastAsia="zh-CN"/>
+        </w:rPr>
+      </w:pPr>
+    </w:p>
+    <w:p>
       <w:bookmarkStart w:id="0" w:name="_GoBack"/>
       <w:bookmarkEnd w:id="0"/>
     </w:p>
@@ -1143,6 +1645,29 @@
       <w:contextualSpacing/>
     </w:pPr>
   </w:style>
+  <w:style w:type="table" w:styleId="TableGrid">
+    <w:name w:val="Table Grid"/>
+    <w:basedOn w:val="TableNormal"/>
+    <w:uiPriority w:val="39"/>
+    <w:rsid w:val="003D6A0B"/>
+    <w:tblPr>
+      <w:tblInd w:w="0" w:type="dxa"/>
+      <w:tblBorders>
+        <w:top w:val="single" w:sz="4" w:space="0" w:color="auto"/>
+        <w:left w:val="single" w:sz="4" w:space="0" w:color="auto"/>
+        <w:bottom w:val="single" w:sz="4" w:space="0" w:color="auto"/>
+        <w:right w:val="single" w:sz="4" w:space="0" w:color="auto"/>
+        <w:insideH w:val="single" w:sz="4" w:space="0" w:color="auto"/>
+        <w:insideV w:val="single" w:sz="4" w:space="0" w:color="auto"/>
+      </w:tblBorders>
+      <w:tblCellMar>
+        <w:top w:w="0" w:type="dxa"/>
+        <w:left w:w="108" w:type="dxa"/>
+        <w:bottom w:w="0" w:type="dxa"/>
+        <w:right w:w="108" w:type="dxa"/>
+      </w:tblCellMar>
+    </w:tblPr>
+  </w:style>
 </w:styles>
 </file>
 

</xml_diff>